<commit_message>
Added the Hands-on for Week5
</commit_message>
<xml_diff>
--- a/Deeplearning/Week5/Mircroservices_with_API_Gateway/Microservices_with_API_Gateway.docx
+++ b/Deeplearning/Week5/Mircroservices_with_API_Gateway/Microservices_with_API_Gateway.docx
@@ -11,7 +11,7 @@
           <w:color w:val="1155cc"/>
         </w:rPr>
       </w:pPr>
-      <w:bookmarkStart w:colFirst="0" w:colLast="0" w:name="_n18qxd24pnf5" w:id="0"/>
+      <w:bookmarkStart w:colFirst="0" w:colLast="0" w:name="_utjfcse9d7yw" w:id="0"/>
       <w:bookmarkEnd w:id="0"/>
       <w:r>
         <w:rPr>
@@ -19,7 +19,7 @@
           <w:color w:val="1155cc"/>
           <w:rtl w:val="0"/>
         </w:rPr>
-        <w:t xml:space="preserve">Spring REST using Spring Boot 3</w:t>
+        <w:t xml:space="preserve">Microservices with Spring Boot 3 and Spring Cloud</w:t>
       </w:r>
     </w:p>
     <w:p>

</xml_diff>